<commit_message>
release 22.2.0 update documentation.
</commit_message>
<xml_diff>
--- a/documentation/Klarna Checkout Integration Documentation.docx
+++ b/documentation/Klarna Checkout Integration Documentation.docx
@@ -107,7 +107,7 @@
           <w:sz w:val="28"/>
           <w:szCs w:val="28"/>
         </w:rPr>
-        <w:t>2</w:t>
+        <w:t>22.</w:t>
       </w:r>
       <w:r>
         <w:rPr>
@@ -123,15 +123,7 @@
           <w:sz w:val="28"/>
           <w:szCs w:val="28"/>
         </w:rPr>
-        <w:t>.1.</w:t>
-      </w:r>
-      <w:r>
-        <w:rPr>
-          <w:i/>
-          <w:sz w:val="28"/>
-          <w:szCs w:val="28"/>
-        </w:rPr>
-        <w:t>0</w:t>
+        <w:t>.0</w:t>
       </w:r>
     </w:p>
     <w:p>
@@ -430,7 +422,7 @@
           <w:docPartGallery w:val="Table of Contents"/>
           <w:docPartUnique w:val="true"/>
         </w:docPartObj>
-        <w:id w:val="2140507356"/>
+        <w:id w:val="1947014575"/>
       </w:sdtPr>
       <w:sdtContent>
         <w:p>
@@ -469,6 +461,7 @@
             <w:rPr>
               <w:webHidden/>
               <w:rStyle w:val="IndexLink"/>
+              <w:vanish w:val="false"/>
             </w:rPr>
             <w:instrText> TOC \z \o "1-9" \u \h</w:instrText>
           </w:r>
@@ -476,6 +469,7 @@
             <w:rPr>
               <w:webHidden/>
               <w:rStyle w:val="IndexLink"/>
+              <w:vanish w:val="false"/>
             </w:rPr>
             <w:fldChar w:fldCharType="separate"/>
           </w:r>
@@ -484,6 +478,7 @@
               <w:rPr>
                 <w:webHidden/>
                 <w:rStyle w:val="IndexLink"/>
+                <w:vanish w:val="false"/>
               </w:rPr>
               <w:t>1.</w:t>
             </w:r>
@@ -559,6 +554,7 @@
               <w:rPr>
                 <w:webHidden/>
                 <w:rStyle w:val="IndexLink"/>
+                <w:vanish w:val="false"/>
               </w:rPr>
               <w:t>2.</w:t>
             </w:r>
@@ -632,13 +628,6 @@
             <w:r>
               <w:rPr>
                 <w:webHidden/>
-                <w:rStyle w:val="IndexLink"/>
-              </w:rPr>
-              <w:t>Functional Overview</w:t>
-            </w:r>
-            <w:r>
-              <w:rPr>
-                <w:webHidden/>
               </w:rPr>
               <w:fldChar w:fldCharType="begin"/>
             </w:r>
@@ -656,9 +645,11 @@
             </w:r>
             <w:r>
               <w:rPr>
+                <w:webHidden/>
                 <w:rStyle w:val="IndexLink"/>
                 <w:vanish w:val="false"/>
               </w:rPr>
+              <w:t>Functional Overview</w:t>
               <w:tab/>
               <w:t>4</w:t>
             </w:r>
@@ -689,13 +680,6 @@
             <w:r>
               <w:rPr>
                 <w:webHidden/>
-                <w:rStyle w:val="IndexLink"/>
-              </w:rPr>
-              <w:t>Use Cases</w:t>
-            </w:r>
-            <w:r>
-              <w:rPr>
-                <w:webHidden/>
               </w:rPr>
               <w:fldChar w:fldCharType="begin"/>
             </w:r>
@@ -713,9 +697,11 @@
             </w:r>
             <w:r>
               <w:rPr>
+                <w:webHidden/>
                 <w:rStyle w:val="IndexLink"/>
                 <w:vanish w:val="false"/>
               </w:rPr>
+              <w:t>Use Cases</w:t>
               <w:tab/>
               <w:t>4</w:t>
             </w:r>
@@ -746,13 +732,6 @@
             <w:r>
               <w:rPr>
                 <w:webHidden/>
-                <w:rStyle w:val="IndexLink"/>
-              </w:rPr>
-              <w:t>Limitations, Constraints</w:t>
-            </w:r>
-            <w:r>
-              <w:rPr>
-                <w:webHidden/>
               </w:rPr>
               <w:fldChar w:fldCharType="begin"/>
             </w:r>
@@ -770,9 +749,11 @@
             </w:r>
             <w:r>
               <w:rPr>
+                <w:webHidden/>
                 <w:rStyle w:val="IndexLink"/>
                 <w:vanish w:val="false"/>
               </w:rPr>
+              <w:t>Limitations, Constraints</w:t>
               <w:tab/>
               <w:t>19</w:t>
             </w:r>
@@ -803,13 +784,6 @@
             <w:r>
               <w:rPr>
                 <w:webHidden/>
-                <w:rStyle w:val="IndexLink"/>
-              </w:rPr>
-              <w:t>Compatibility</w:t>
-            </w:r>
-            <w:r>
-              <w:rPr>
-                <w:webHidden/>
               </w:rPr>
               <w:fldChar w:fldCharType="begin"/>
             </w:r>
@@ -827,9 +801,11 @@
             </w:r>
             <w:r>
               <w:rPr>
+                <w:webHidden/>
                 <w:rStyle w:val="IndexLink"/>
                 <w:vanish w:val="false"/>
               </w:rPr>
+              <w:t>Compatibility</w:t>
               <w:tab/>
               <w:t>19</w:t>
             </w:r>
@@ -860,13 +836,6 @@
             <w:r>
               <w:rPr>
                 <w:webHidden/>
-                <w:rStyle w:val="IndexLink"/>
-              </w:rPr>
-              <w:t>Privacy, Payment</w:t>
-            </w:r>
-            <w:r>
-              <w:rPr>
-                <w:webHidden/>
               </w:rPr>
               <w:fldChar w:fldCharType="begin"/>
             </w:r>
@@ -884,9 +853,11 @@
             </w:r>
             <w:r>
               <w:rPr>
+                <w:webHidden/>
                 <w:rStyle w:val="IndexLink"/>
                 <w:vanish w:val="false"/>
               </w:rPr>
+              <w:t>Privacy, Payment</w:t>
               <w:tab/>
               <w:t>19</w:t>
             </w:r>
@@ -919,6 +890,7 @@
               <w:rPr>
                 <w:webHidden/>
                 <w:rStyle w:val="IndexLink"/>
+                <w:vanish w:val="false"/>
               </w:rPr>
               <w:t>3.</w:t>
             </w:r>
@@ -992,13 +964,6 @@
             <w:r>
               <w:rPr>
                 <w:webHidden/>
-                <w:rStyle w:val="IndexLink"/>
-              </w:rPr>
-              <w:t>Setup of Business Manager</w:t>
-            </w:r>
-            <w:r>
-              <w:rPr>
-                <w:webHidden/>
               </w:rPr>
               <w:fldChar w:fldCharType="begin"/>
             </w:r>
@@ -1016,9 +981,11 @@
             </w:r>
             <w:r>
               <w:rPr>
+                <w:webHidden/>
                 <w:rStyle w:val="IndexLink"/>
                 <w:vanish w:val="false"/>
               </w:rPr>
+              <w:t>Setup of Business Manager</w:t>
               <w:tab/>
               <w:t>20</w:t>
             </w:r>
@@ -1049,13 +1016,6 @@
             <w:r>
               <w:rPr>
                 <w:webHidden/>
-                <w:rStyle w:val="IndexLink"/>
-              </w:rPr>
-              <w:t>Configuration</w:t>
-            </w:r>
-            <w:r>
-              <w:rPr>
-                <w:webHidden/>
               </w:rPr>
               <w:fldChar w:fldCharType="begin"/>
             </w:r>
@@ -1073,9 +1033,11 @@
             </w:r>
             <w:r>
               <w:rPr>
+                <w:webHidden/>
                 <w:rStyle w:val="IndexLink"/>
                 <w:vanish w:val="false"/>
               </w:rPr>
+              <w:t>Configuration</w:t>
               <w:tab/>
               <w:t>20</w:t>
             </w:r>
@@ -1106,13 +1068,6 @@
             <w:r>
               <w:rPr>
                 <w:webHidden/>
-                <w:rStyle w:val="IndexLink"/>
-              </w:rPr>
-              <w:t>Custom Code</w:t>
-            </w:r>
-            <w:r>
-              <w:rPr>
-                <w:webHidden/>
               </w:rPr>
               <w:fldChar w:fldCharType="begin"/>
             </w:r>
@@ -1130,9 +1085,11 @@
             </w:r>
             <w:r>
               <w:rPr>
+                <w:webHidden/>
                 <w:rStyle w:val="IndexLink"/>
                 <w:vanish w:val="false"/>
               </w:rPr>
+              <w:t>Custom Code</w:t>
               <w:tab/>
               <w:t>22</w:t>
             </w:r>
@@ -1162,6 +1119,7 @@
                 <w:webHidden/>
                 <w:rStyle w:val="IndexLink"/>
                 <w:bCs/>
+                <w:vanish w:val="false"/>
               </w:rPr>
               <w:t>Template modification</w:t>
             </w:r>
@@ -1217,6 +1175,7 @@
                 <w:webHidden/>
                 <w:rStyle w:val="IndexLink"/>
                 <w:bCs/>
+                <w:vanish w:val="false"/>
               </w:rPr>
               <w:t>Pipeline modifications</w:t>
             </w:r>
@@ -1272,6 +1231,7 @@
                 <w:webHidden/>
                 <w:rStyle w:val="IndexLink"/>
                 <w:bCs/>
+                <w:vanish w:val="false"/>
               </w:rPr>
               <w:t>Controller modifications</w:t>
             </w:r>
@@ -1327,6 +1287,7 @@
                 <w:webHidden/>
                 <w:rStyle w:val="IndexLink"/>
                 <w:bCs/>
+                <w:vanish w:val="false"/>
               </w:rPr>
               <w:t>Klarna Checkout Locale</w:t>
             </w:r>
@@ -1383,13 +1344,6 @@
             <w:r>
               <w:rPr>
                 <w:webHidden/>
-                <w:rStyle w:val="IndexLink"/>
-              </w:rPr>
-              <w:t>External Interfaces</w:t>
-            </w:r>
-            <w:r>
-              <w:rPr>
-                <w:webHidden/>
               </w:rPr>
               <w:fldChar w:fldCharType="begin"/>
             </w:r>
@@ -1407,9 +1361,11 @@
             </w:r>
             <w:r>
               <w:rPr>
+                <w:webHidden/>
                 <w:rStyle w:val="IndexLink"/>
                 <w:vanish w:val="false"/>
               </w:rPr>
+              <w:t>External Interfaces</w:t>
               <w:tab/>
               <w:t>30</w:t>
             </w:r>
@@ -1442,6 +1398,7 @@
               <w:rPr>
                 <w:webHidden/>
                 <w:rStyle w:val="IndexLink"/>
+                <w:vanish w:val="false"/>
               </w:rPr>
               <w:t>4.</w:t>
             </w:r>
@@ -1517,6 +1474,7 @@
               <w:rPr>
                 <w:webHidden/>
                 <w:rStyle w:val="IndexLink"/>
+                <w:vanish w:val="false"/>
               </w:rPr>
               <w:t>5.</w:t>
             </w:r>
@@ -1590,13 +1548,6 @@
             <w:r>
               <w:rPr>
                 <w:webHidden/>
-                <w:rStyle w:val="IndexLink"/>
-              </w:rPr>
-              <w:t>Data Storage</w:t>
-            </w:r>
-            <w:r>
-              <w:rPr>
-                <w:webHidden/>
               </w:rPr>
               <w:fldChar w:fldCharType="begin"/>
             </w:r>
@@ -1614,9 +1565,11 @@
             </w:r>
             <w:r>
               <w:rPr>
+                <w:webHidden/>
                 <w:rStyle w:val="IndexLink"/>
                 <w:vanish w:val="false"/>
               </w:rPr>
+              <w:t>Data Storage</w:t>
               <w:tab/>
               <w:t>31</w:t>
             </w:r>
@@ -1647,13 +1600,6 @@
             <w:r>
               <w:rPr>
                 <w:webHidden/>
-                <w:rStyle w:val="IndexLink"/>
-              </w:rPr>
-              <w:t>Availability</w:t>
-            </w:r>
-            <w:r>
-              <w:rPr>
-                <w:webHidden/>
               </w:rPr>
               <w:fldChar w:fldCharType="begin"/>
             </w:r>
@@ -1671,9 +1617,11 @@
             </w:r>
             <w:r>
               <w:rPr>
+                <w:webHidden/>
                 <w:rStyle w:val="IndexLink"/>
                 <w:vanish w:val="false"/>
               </w:rPr>
+              <w:t>Availability</w:t>
               <w:tab/>
               <w:t>31</w:t>
             </w:r>
@@ -1704,13 +1652,6 @@
             <w:r>
               <w:rPr>
                 <w:webHidden/>
-                <w:rStyle w:val="IndexLink"/>
-              </w:rPr>
-              <w:t>Support</w:t>
-            </w:r>
-            <w:r>
-              <w:rPr>
-                <w:webHidden/>
               </w:rPr>
               <w:fldChar w:fldCharType="begin"/>
             </w:r>
@@ -1728,9 +1669,11 @@
             </w:r>
             <w:r>
               <w:rPr>
+                <w:webHidden/>
                 <w:rStyle w:val="IndexLink"/>
                 <w:vanish w:val="false"/>
               </w:rPr>
+              <w:t>Support</w:t>
               <w:tab/>
               <w:t>31</w:t>
             </w:r>
@@ -1763,6 +1706,7 @@
               <w:rPr>
                 <w:webHidden/>
                 <w:rStyle w:val="IndexLink"/>
+                <w:vanish w:val="false"/>
               </w:rPr>
               <w:t>6.</w:t>
             </w:r>
@@ -1836,13 +1780,6 @@
             <w:r>
               <w:rPr>
                 <w:webHidden/>
-                <w:rStyle w:val="IndexLink"/>
-              </w:rPr>
-              <w:t>Business Manager</w:t>
-            </w:r>
-            <w:r>
-              <w:rPr>
-                <w:webHidden/>
               </w:rPr>
               <w:fldChar w:fldCharType="begin"/>
             </w:r>
@@ -1860,9 +1797,11 @@
             </w:r>
             <w:r>
               <w:rPr>
+                <w:webHidden/>
                 <w:rStyle w:val="IndexLink"/>
                 <w:vanish w:val="false"/>
               </w:rPr>
+              <w:t>Business Manager</w:t>
               <w:tab/>
               <w:t>31</w:t>
             </w:r>
@@ -1892,6 +1831,7 @@
                 <w:webHidden/>
                 <w:rStyle w:val="IndexLink"/>
                 <w:bCs/>
+                <w:vanish w:val="false"/>
               </w:rPr>
               <w:t>Site Preferences</w:t>
             </w:r>
@@ -1948,13 +1888,6 @@
             <w:r>
               <w:rPr>
                 <w:webHidden/>
-                <w:rStyle w:val="IndexLink"/>
-              </w:rPr>
-              <w:t>Storefront Functionality</w:t>
-            </w:r>
-            <w:r>
-              <w:rPr>
-                <w:webHidden/>
               </w:rPr>
               <w:fldChar w:fldCharType="begin"/>
             </w:r>
@@ -1972,9 +1905,11 @@
             </w:r>
             <w:r>
               <w:rPr>
+                <w:webHidden/>
                 <w:rStyle w:val="IndexLink"/>
                 <w:vanish w:val="false"/>
               </w:rPr>
+              <w:t>Storefront Functionality</w:t>
               <w:tab/>
               <w:t>33</w:t>
             </w:r>
@@ -2007,6 +1942,7 @@
               <w:rPr>
                 <w:webHidden/>
                 <w:rStyle w:val="IndexLink"/>
+                <w:vanish w:val="false"/>
               </w:rPr>
               <w:t>7.</w:t>
             </w:r>
@@ -2082,6 +2018,7 @@
               <w:rPr>
                 <w:webHidden/>
                 <w:rStyle w:val="IndexLink"/>
+                <w:vanish w:val="false"/>
               </w:rPr>
               <w:t>8.</w:t>
             </w:r>
@@ -2705,7 +2642,7 @@
       <w:r>
         <w:rPr/>
         <w:drawing>
-          <wp:inline distT="0" distB="2540" distL="0" distR="3810">
+          <wp:inline distT="0" distB="0" distL="0" distR="0">
             <wp:extent cx="5939790" cy="2912110"/>
             <wp:effectExtent l="0" t="0" r="0" b="0"/>
             <wp:docPr id="2" name="Picture 3" descr=""/>
@@ -4808,7 +4745,7 @@
       <w:r>
         <w:rPr/>
         <w:drawing>
-          <wp:inline distT="0" distB="3175" distL="0" distR="0">
+          <wp:inline distT="0" distB="0" distL="0" distR="0">
             <wp:extent cx="4770120" cy="2626360"/>
             <wp:effectExtent l="0" t="0" r="0" b="0"/>
             <wp:docPr id="5" name="Picture 7" descr="Graphical user interface, text, application, email&#10;&#10;Description automatically generated"/>
@@ -5036,7 +4973,7 @@
       <w:r>
         <w:rPr/>
         <w:drawing>
-          <wp:inline distT="0" distB="0" distL="0" distR="7620">
+          <wp:inline distT="0" distB="0" distL="0" distR="0">
             <wp:extent cx="2202180" cy="2933700"/>
             <wp:effectExtent l="0" t="0" r="0" b="0"/>
             <wp:docPr id="7" name="Picture 22" descr=""/>
@@ -5890,7 +5827,7 @@
       <w:r>
         <w:rPr/>
         <w:drawing>
-          <wp:inline distT="0" distB="0" distL="0" distR="7620">
+          <wp:inline distT="0" distB="0" distL="0" distR="0">
             <wp:extent cx="5669280" cy="2514600"/>
             <wp:effectExtent l="0" t="0" r="0" b="0"/>
             <wp:docPr id="9" name="Picture 24" descr=""/>
@@ -6219,7 +6156,7 @@
       <w:r>
         <w:rPr/>
         <w:drawing>
-          <wp:inline distT="0" distB="6985" distL="0" distR="7620">
+          <wp:inline distT="0" distB="0" distL="0" distR="0">
             <wp:extent cx="5631180" cy="1421765"/>
             <wp:effectExtent l="0" t="0" r="0" b="0"/>
             <wp:docPr id="10" name="Picture 25" descr=""/>
@@ -7024,7 +6961,7 @@
       <w:r>
         <w:rPr/>
         <w:drawing>
-          <wp:inline distT="0" distB="7620" distL="0" distR="2540">
+          <wp:inline distT="0" distB="0" distL="0" distR="0">
             <wp:extent cx="6188710" cy="1478280"/>
             <wp:effectExtent l="0" t="0" r="0" b="0"/>
             <wp:docPr id="11" name="Picture 27" descr=""/>
@@ -7433,7 +7370,7 @@
       <w:r>
         <w:rPr/>
         <w:drawing>
-          <wp:inline distT="0" distB="0" distL="0" distR="6985">
+          <wp:inline distT="0" distB="0" distL="0" distR="0">
             <wp:extent cx="5250815" cy="2232660"/>
             <wp:effectExtent l="0" t="0" r="0" b="0"/>
             <wp:docPr id="12" name="Picture 26" descr=""/>
@@ -11782,8 +11719,8 @@
         </w:rPr>
         <w:t>Setup of Business Manager</w:t>
       </w:r>
-      <w:bookmarkStart w:id="9" w:name="_heading=h.2s8eyo1"/>
-      <w:bookmarkStart w:id="10" w:name="_Toc24108255"/>
+      <w:bookmarkStart w:id="9" w:name="_Toc24108255"/>
+      <w:bookmarkStart w:id="10" w:name="_heading=h.2s8eyo1"/>
       <w:bookmarkEnd w:id="9"/>
       <w:bookmarkEnd w:id="10"/>
     </w:p>
@@ -11813,7 +11750,7 @@
       </w:pPr>
       <w:sdt>
         <w:sdtPr>
-          <w:id w:val="1886262477"/>
+          <w:id w:val="1579511637"/>
         </w:sdtPr>
         <w:sdtContent>
           <w:r>
@@ -11996,7 +11933,7 @@
       </w:pPr>
       <w:sdt>
         <w:sdtPr>
-          <w:id w:val="1203628234"/>
+          <w:id w:val="1872781035"/>
         </w:sdtPr>
         <w:sdtContent>
           <w:r>
@@ -13043,7 +12980,7 @@
       <w:r>
         <w:rPr/>
         <w:drawing>
-          <wp:inline distT="0" distB="3810" distL="0" distR="0">
+          <wp:inline distT="0" distB="0" distL="0" distR="0">
             <wp:extent cx="5772150" cy="4453890"/>
             <wp:effectExtent l="0" t="0" r="0" b="0"/>
             <wp:docPr id="16" name="Picture 1" descr=""/>
@@ -13505,7 +13442,7 @@
       <w:r>
         <w:rPr/>
         <w:drawing>
-          <wp:inline distT="0" distB="6985" distL="0" distR="7620">
+          <wp:inline distT="0" distB="0" distL="0" distR="0">
             <wp:extent cx="5022215" cy="2660650"/>
             <wp:effectExtent l="0" t="0" r="0" b="0"/>
             <wp:docPr id="17" name="Picture 4" descr=""/>
@@ -13810,8 +13747,8 @@
           <w:u w:val="single"/>
         </w:rPr>
       </w:pPr>
-      <w:bookmarkStart w:id="14" w:name="_Toc24108258"/>
-      <w:bookmarkStart w:id="15" w:name="_Toc502915438"/>
+      <w:bookmarkStart w:id="14" w:name="_Toc502915438"/>
+      <w:bookmarkStart w:id="15" w:name="_Toc24108258"/>
       <w:r>
         <w:rPr>
           <w:b w:val="false"/>
@@ -14420,7 +14357,7 @@
       <w:r>
         <w:rPr/>
         <w:drawing>
-          <wp:inline distT="0" distB="9525" distL="0" distR="635">
+          <wp:inline distT="0" distB="0" distL="0" distR="0">
             <wp:extent cx="5524500" cy="772160"/>
             <wp:effectExtent l="0" t="0" r="0" b="0"/>
             <wp:docPr id="19" name="Picture 30" descr=""/>
@@ -14994,7 +14931,7 @@
       <w:r>
         <w:rPr/>
         <w:drawing>
-          <wp:inline distT="0" distB="7620" distL="0" distR="0">
+          <wp:inline distT="0" distB="0" distL="0" distR="0">
             <wp:extent cx="6466840" cy="1668780"/>
             <wp:effectExtent l="0" t="0" r="0" b="0"/>
             <wp:docPr id="21" name="Picture 6" descr="A screenshot of a cell phone&#10;&#10;Description automatically generated"/>
@@ -15297,8 +15234,8 @@
           <w:u w:val="single"/>
         </w:rPr>
       </w:pPr>
-      <w:bookmarkStart w:id="18" w:name="_Toc24108260"/>
-      <w:bookmarkStart w:id="19" w:name="_Toc502915440"/>
+      <w:bookmarkStart w:id="18" w:name="_Toc502915440"/>
+      <w:bookmarkStart w:id="19" w:name="_Toc24108260"/>
       <w:r>
         <w:rPr>
           <w:b w:val="false"/>
@@ -15428,7 +15365,7 @@
       <w:r>
         <w:rPr/>
         <w:drawing>
-          <wp:inline distT="0" distB="0" distL="0" distR="3810">
+          <wp:inline distT="0" distB="0" distL="0" distR="0">
             <wp:extent cx="5064125" cy="2422525"/>
             <wp:effectExtent l="0" t="0" r="0" b="0"/>
             <wp:docPr id="23" name="Picture 10" descr=""/>
@@ -15533,7 +15470,7 @@
       <w:r>
         <w:rPr/>
         <w:drawing>
-          <wp:inline distT="0" distB="1905" distL="0" distR="0">
+          <wp:inline distT="0" distB="0" distL="0" distR="0">
             <wp:extent cx="5245735" cy="2207895"/>
             <wp:effectExtent l="0" t="0" r="0" b="0"/>
             <wp:docPr id="24" name="Picture 12" descr=""/>
@@ -15697,8 +15634,8 @@
           <w:u w:val="single"/>
         </w:rPr>
       </w:pPr>
-      <w:bookmarkStart w:id="20" w:name="_Toc24108261"/>
-      <w:bookmarkStart w:id="21" w:name="_Toc502915441"/>
+      <w:bookmarkStart w:id="20" w:name="_Toc502915441"/>
+      <w:bookmarkStart w:id="21" w:name="_Toc24108261"/>
       <w:r>
         <w:rPr>
           <w:b w:val="false"/>
@@ -16646,8 +16583,8 @@
           <w:u w:val="single"/>
         </w:rPr>
       </w:pPr>
-      <w:bookmarkStart w:id="31" w:name="_Toc24108270"/>
-      <w:bookmarkStart w:id="32" w:name="_Toc502915451"/>
+      <w:bookmarkStart w:id="31" w:name="_Toc502915451"/>
+      <w:bookmarkStart w:id="32" w:name="_Toc24108270"/>
       <w:bookmarkStart w:id="33" w:name="_Klarna_Checkout_Site"/>
       <w:bookmarkEnd w:id="33"/>
       <w:r>
@@ -16680,7 +16617,7 @@
       <w:r>
         <w:rPr/>
         <w:drawing>
-          <wp:inline distT="0" distB="7620" distL="0" distR="0">
+          <wp:inline distT="0" distB="0" distL="0" distR="0">
             <wp:extent cx="5457190" cy="2240915"/>
             <wp:effectExtent l="0" t="0" r="0" b="0"/>
             <wp:docPr id="26" name="Picture 2" descr=""/>
@@ -17504,6 +17441,35 @@
       </w:pPr>
       <w:r>
         <w:rPr>
+          <w:rFonts w:eastAsia="" w:cs="" w:ascii="Calibri" w:hAnsi="Calibri"/>
+          <w:b/>
+          <w:bCs/>
+          <w:color w:val="auto"/>
+          <w:kern w:val="0"/>
+          <w:sz w:val="22"/>
+          <w:szCs w:val="22"/>
+          <w:u w:val="single"/>
+          <w:lang w:val="en-US" w:eastAsia="en-US" w:bidi="en-US"/>
+        </w:rPr>
+        <w:t>Klarna Checkout Vat Removed</w:t>
+      </w:r>
+      <w:r>
+        <w:rPr>
+          <w:rFonts w:asciiTheme="minorHAnsi" w:hAnsiTheme="minorHAnsi" w:ascii="Calibri" w:hAnsi="Calibri"/>
+        </w:rPr>
+        <w:t xml:space="preserve"> - If set to true, VAT is not displayed in Checkout's Order Summary page.</w:t>
+      </w:r>
+    </w:p>
+    <w:p>
+      <w:pPr>
+        <w:pStyle w:val="TextBody"/>
+        <w:jc w:val="left"/>
+        <w:rPr>
+          <w:rFonts w:ascii="Calibri" w:hAnsi="Calibri" w:asciiTheme="minorHAnsi" w:hAnsiTheme="minorHAnsi"/>
+        </w:rPr>
+      </w:pPr>
+      <w:r>
+        <w:rPr>
           <w:rFonts w:asciiTheme="minorHAnsi" w:hAnsiTheme="minorHAnsi" w:ascii="Calibri" w:hAnsi="Calibri"/>
         </w:rPr>
       </w:r>
@@ -17694,7 +17660,7 @@
       <w:r>
         <w:rPr/>
         <w:drawing>
-          <wp:inline distT="0" distB="4445" distL="0" distR="1905">
+          <wp:inline distT="0" distB="0" distL="0" distR="0">
             <wp:extent cx="4855845" cy="3691255"/>
             <wp:effectExtent l="0" t="0" r="0" b="0"/>
             <wp:docPr id="27" name="Picture 17" descr=""/>
@@ -17879,7 +17845,7 @@
       <w:r>
         <w:rPr/>
         <w:drawing>
-          <wp:inline distT="0" distB="0" distL="0" distR="7620">
+          <wp:inline distT="0" distB="0" distL="0" distR="0">
             <wp:extent cx="5574030" cy="3168650"/>
             <wp:effectExtent l="0" t="0" r="0" b="0"/>
             <wp:docPr id="28" name="Picture 18" descr=""/>
@@ -18258,8 +18224,8 @@
       </w:tblPr>
       <w:tblGrid>
         <w:gridCol w:w="1653"/>
-        <w:gridCol w:w="1615"/>
-        <w:gridCol w:w="6125"/>
+        <w:gridCol w:w="1614"/>
+        <w:gridCol w:w="6126"/>
       </w:tblGrid>
       <w:tr>
         <w:trPr>
@@ -18301,7 +18267,7 @@
         </w:tc>
         <w:tc>
           <w:tcPr>
-            <w:tcW w:w="1615" w:type="dxa"/>
+            <w:tcW w:w="1614" w:type="dxa"/>
             <w:tcBorders>
               <w:top w:val="dotted" w:sz="4" w:space="0" w:color="000000"/>
               <w:left w:val="dotted" w:sz="4" w:space="0" w:color="000000"/>
@@ -18337,7 +18303,7 @@
         </w:tc>
         <w:tc>
           <w:tcPr>
-            <w:tcW w:w="6125" w:type="dxa"/>
+            <w:tcW w:w="6126" w:type="dxa"/>
             <w:tcBorders>
               <w:top w:val="dotted" w:sz="4" w:space="0" w:color="000000"/>
               <w:left w:val="dotted" w:sz="4" w:space="0" w:color="000000"/>
@@ -18410,7 +18376,7 @@
         </w:tc>
         <w:tc>
           <w:tcPr>
-            <w:tcW w:w="1615" w:type="dxa"/>
+            <w:tcW w:w="1614" w:type="dxa"/>
             <w:tcBorders>
               <w:top w:val="dotted" w:sz="4" w:space="0" w:color="000000"/>
               <w:left w:val="dotted" w:sz="4" w:space="0" w:color="000000"/>
@@ -18443,7 +18409,7 @@
         </w:tc>
         <w:tc>
           <w:tcPr>
-            <w:tcW w:w="6125" w:type="dxa"/>
+            <w:tcW w:w="6126" w:type="dxa"/>
             <w:tcBorders>
               <w:top w:val="dotted" w:sz="4" w:space="0" w:color="000000"/>
               <w:left w:val="dotted" w:sz="4" w:space="0" w:color="000000"/>
@@ -18516,7 +18482,7 @@
         </w:tc>
         <w:tc>
           <w:tcPr>
-            <w:tcW w:w="1615" w:type="dxa"/>
+            <w:tcW w:w="1614" w:type="dxa"/>
             <w:tcBorders>
               <w:top w:val="dotted" w:sz="4" w:space="0" w:color="000000"/>
               <w:left w:val="dotted" w:sz="4" w:space="0" w:color="000000"/>
@@ -18549,7 +18515,7 @@
         </w:tc>
         <w:tc>
           <w:tcPr>
-            <w:tcW w:w="6125" w:type="dxa"/>
+            <w:tcW w:w="6126" w:type="dxa"/>
             <w:tcBorders>
               <w:top w:val="dotted" w:sz="4" w:space="0" w:color="000000"/>
               <w:left w:val="dotted" w:sz="4" w:space="0" w:color="000000"/>
@@ -18622,7 +18588,7 @@
         </w:tc>
         <w:tc>
           <w:tcPr>
-            <w:tcW w:w="1615" w:type="dxa"/>
+            <w:tcW w:w="1614" w:type="dxa"/>
             <w:tcBorders>
               <w:top w:val="dotted" w:sz="4" w:space="0" w:color="000000"/>
               <w:left w:val="dotted" w:sz="4" w:space="0" w:color="000000"/>
@@ -18655,7 +18621,7 @@
         </w:tc>
         <w:tc>
           <w:tcPr>
-            <w:tcW w:w="6125" w:type="dxa"/>
+            <w:tcW w:w="6126" w:type="dxa"/>
             <w:tcBorders>
               <w:top w:val="dotted" w:sz="4" w:space="0" w:color="000000"/>
               <w:left w:val="dotted" w:sz="4" w:space="0" w:color="000000"/>
@@ -18728,7 +18694,7 @@
         </w:tc>
         <w:tc>
           <w:tcPr>
-            <w:tcW w:w="1615" w:type="dxa"/>
+            <w:tcW w:w="1614" w:type="dxa"/>
             <w:tcBorders>
               <w:top w:val="dotted" w:sz="4" w:space="0" w:color="000000"/>
               <w:left w:val="dotted" w:sz="4" w:space="0" w:color="000000"/>
@@ -18761,7 +18727,7 @@
         </w:tc>
         <w:tc>
           <w:tcPr>
-            <w:tcW w:w="6125" w:type="dxa"/>
+            <w:tcW w:w="6126" w:type="dxa"/>
             <w:tcBorders>
               <w:top w:val="dotted" w:sz="4" w:space="0" w:color="000000"/>
               <w:left w:val="dotted" w:sz="4" w:space="0" w:color="000000"/>
@@ -18804,14 +18770,137 @@
             </w:pPr>
             <w:r>
               <w:rPr>
-                <w:rFonts w:ascii="Calibri" w:hAnsi="Calibri" w:asciiTheme="minorHAnsi" w:hAnsiTheme="minorHAnsi"/>
+                <w:rFonts w:eastAsia="" w:cs="" w:cstheme="minorBidi" w:eastAsiaTheme="minorEastAsia" w:ascii="Trebuchet MS" w:hAnsi="Trebuchet MS"/>
+                <w:color w:val="auto"/>
+                <w:kern w:val="0"/>
+                <w:sz w:val="18"/>
+                <w:szCs w:val="18"/>
+                <w:lang w:val="en-US" w:eastAsia="en-US" w:bidi="en-US"/>
               </w:rPr>
               <w:t>Minor fixes around the CSS/JS location</w:t>
             </w:r>
-            <w:bookmarkStart w:id="37" w:name="_Toc279703594"/>
-            <w:bookmarkStart w:id="38" w:name="_Toc279703501"/>
+            <w:bookmarkStart w:id="37" w:name="_Toc279703501"/>
+            <w:bookmarkStart w:id="38" w:name="_Toc279703594"/>
             <w:bookmarkEnd w:id="37"/>
             <w:bookmarkEnd w:id="38"/>
+          </w:p>
+        </w:tc>
+      </w:tr>
+      <w:tr>
+        <w:trPr>
+          <w:trHeight w:val="331" w:hRule="atLeast"/>
+        </w:trPr>
+        <w:tc>
+          <w:tcPr>
+            <w:tcW w:w="1653" w:type="dxa"/>
+            <w:tcBorders>
+              <w:top w:val="dotted" w:sz="4" w:space="0" w:color="000000"/>
+              <w:left w:val="dotted" w:sz="4" w:space="0" w:color="000000"/>
+              <w:bottom w:val="dotted" w:sz="4" w:space="0" w:color="000000"/>
+              <w:right w:val="dotted" w:sz="4" w:space="0" w:color="000000"/>
+              <w:insideH w:val="dotted" w:sz="4" w:space="0" w:color="000000"/>
+              <w:insideV w:val="dotted" w:sz="4" w:space="0" w:color="000000"/>
+            </w:tcBorders>
+            <w:shd w:fill="auto" w:val="clear"/>
+          </w:tcPr>
+          <w:p>
+            <w:pPr>
+              <w:pStyle w:val="TextBody"/>
+              <w:keepNext w:val="true"/>
+              <w:spacing w:before="0" w:after="200"/>
+              <w:rPr>
+                <w:rFonts w:ascii="Trebuchet MS" w:hAnsi="Trebuchet MS" w:eastAsia="" w:cs="" w:cstheme="minorBidi" w:eastAsiaTheme="minorEastAsia"/>
+                <w:color w:val="auto"/>
+                <w:kern w:val="0"/>
+                <w:sz w:val="18"/>
+                <w:szCs w:val="18"/>
+                <w:lang w:val="en-US" w:eastAsia="en-US" w:bidi="en-US"/>
+              </w:rPr>
+            </w:pPr>
+            <w:r>
+              <w:rPr>
+                <w:rFonts w:eastAsia="" w:cs="" w:cstheme="minorBidi" w:eastAsiaTheme="minorEastAsia" w:ascii="Trebuchet MS" w:hAnsi="Trebuchet MS"/>
+                <w:color w:val="auto"/>
+                <w:kern w:val="0"/>
+                <w:sz w:val="18"/>
+                <w:szCs w:val="18"/>
+                <w:lang w:val="en-US" w:eastAsia="en-US" w:bidi="en-US"/>
+              </w:rPr>
+              <w:t>22.1.0</w:t>
+            </w:r>
+          </w:p>
+        </w:tc>
+        <w:tc>
+          <w:tcPr>
+            <w:tcW w:w="1614" w:type="dxa"/>
+            <w:tcBorders>
+              <w:top w:val="dotted" w:sz="4" w:space="0" w:color="000000"/>
+              <w:left w:val="dotted" w:sz="4" w:space="0" w:color="000000"/>
+              <w:bottom w:val="dotted" w:sz="4" w:space="0" w:color="000000"/>
+              <w:right w:val="dotted" w:sz="4" w:space="0" w:color="000000"/>
+              <w:insideH w:val="dotted" w:sz="4" w:space="0" w:color="000000"/>
+              <w:insideV w:val="dotted" w:sz="4" w:space="0" w:color="000000"/>
+            </w:tcBorders>
+            <w:shd w:fill="auto" w:val="clear"/>
+          </w:tcPr>
+          <w:p>
+            <w:pPr>
+              <w:pStyle w:val="TextBody"/>
+              <w:keepNext w:val="true"/>
+              <w:spacing w:before="0" w:after="200"/>
+              <w:rPr>
+                <w:rFonts w:ascii="Trebuchet MS" w:hAnsi="Trebuchet MS"/>
+                <w:sz w:val="18"/>
+                <w:szCs w:val="18"/>
+              </w:rPr>
+            </w:pPr>
+            <w:r>
+              <w:rPr>
+                <w:rFonts w:ascii="Trebuchet MS" w:hAnsi="Trebuchet MS"/>
+                <w:sz w:val="18"/>
+                <w:szCs w:val="18"/>
+              </w:rPr>
+            </w:r>
+          </w:p>
+        </w:tc>
+        <w:tc>
+          <w:tcPr>
+            <w:tcW w:w="6126" w:type="dxa"/>
+            <w:tcBorders>
+              <w:top w:val="dotted" w:sz="4" w:space="0" w:color="000000"/>
+              <w:left w:val="dotted" w:sz="4" w:space="0" w:color="000000"/>
+              <w:bottom w:val="dotted" w:sz="4" w:space="0" w:color="000000"/>
+              <w:right w:val="dotted" w:sz="4" w:space="0" w:color="000000"/>
+              <w:insideH w:val="dotted" w:sz="4" w:space="0" w:color="000000"/>
+              <w:insideV w:val="dotted" w:sz="4" w:space="0" w:color="000000"/>
+            </w:tcBorders>
+            <w:shd w:fill="auto" w:val="clear"/>
+          </w:tcPr>
+          <w:p>
+            <w:pPr>
+              <w:pStyle w:val="TextBody"/>
+              <w:keepNext w:val="true"/>
+              <w:spacing w:before="0" w:after="200"/>
+              <w:rPr>
+                <w:rFonts w:ascii="Trebuchet MS" w:hAnsi="Trebuchet MS" w:eastAsia="" w:cs="" w:cstheme="minorBidi" w:eastAsiaTheme="minorEastAsia"/>
+                <w:color w:val="auto"/>
+                <w:kern w:val="0"/>
+                <w:sz w:val="18"/>
+                <w:szCs w:val="18"/>
+                <w:lang w:val="en-US" w:eastAsia="en-US" w:bidi="en-US"/>
+              </w:rPr>
+            </w:pPr>
+            <w:r>
+              <w:rPr>
+                <w:rFonts w:eastAsia="" w:cs="" w:cstheme="minorBidi" w:eastAsiaTheme="minorEastAsia" w:ascii="Trebuchet MS" w:hAnsi="Trebuchet MS"/>
+                <w:color w:val="auto"/>
+                <w:kern w:val="0"/>
+                <w:sz w:val="18"/>
+                <w:szCs w:val="18"/>
+                <w:lang w:val="en-US" w:eastAsia="en-US" w:bidi="en-US"/>
+              </w:rPr>
+              <w:t>Cartridge re-certification</w:t>
+            </w:r>
           </w:p>
         </w:tc>
       </w:tr>
@@ -18836,17 +18925,31 @@
               <w:pStyle w:val="TextBody"/>
               <w:keepNext w:val="true"/>
               <w:spacing w:before="0" w:after="200"/>
-              <w:rPr/>
+              <w:rPr>
+                <w:rFonts w:ascii="Trebuchet MS" w:hAnsi="Trebuchet MS" w:eastAsia="" w:cs="" w:cstheme="minorBidi" w:eastAsiaTheme="minorEastAsia"/>
+                <w:color w:val="auto"/>
+                <w:kern w:val="0"/>
+                <w:sz w:val="18"/>
+                <w:szCs w:val="18"/>
+                <w:lang w:val="en-US" w:eastAsia="en-US" w:bidi="en-US"/>
+              </w:rPr>
             </w:pPr>
             <w:r>
-              <w:rPr/>
-              <w:t>22.1.0</w:t>
+              <w:rPr>
+                <w:rFonts w:eastAsia="" w:cs="" w:cstheme="minorBidi" w:eastAsiaTheme="minorEastAsia" w:ascii="Trebuchet MS" w:hAnsi="Trebuchet MS"/>
+                <w:color w:val="auto"/>
+                <w:kern w:val="0"/>
+                <w:sz w:val="18"/>
+                <w:szCs w:val="18"/>
+                <w:lang w:val="en-US" w:eastAsia="en-US" w:bidi="en-US"/>
+              </w:rPr>
+              <w:t>22.2.0</w:t>
             </w:r>
           </w:p>
         </w:tc>
         <w:tc>
           <w:tcPr>
-            <w:tcW w:w="1615" w:type="dxa"/>
+            <w:tcW w:w="1614" w:type="dxa"/>
             <w:tcBorders>
               <w:left w:val="dotted" w:sz="4" w:space="0" w:color="000000"/>
               <w:bottom w:val="dotted" w:sz="4" w:space="0" w:color="000000"/>
@@ -18878,7 +18981,7 @@
         </w:tc>
         <w:tc>
           <w:tcPr>
-            <w:tcW w:w="6125" w:type="dxa"/>
+            <w:tcW w:w="6126" w:type="dxa"/>
             <w:tcBorders>
               <w:left w:val="dotted" w:sz="4" w:space="0" w:color="000000"/>
               <w:bottom w:val="dotted" w:sz="4" w:space="0" w:color="000000"/>
@@ -18893,11 +18996,25 @@
               <w:pStyle w:val="TextBody"/>
               <w:keepNext w:val="true"/>
               <w:spacing w:before="0" w:after="200"/>
-              <w:rPr/>
+              <w:rPr>
+                <w:rFonts w:ascii="Trebuchet MS" w:hAnsi="Trebuchet MS" w:eastAsia="" w:cs="" w:cstheme="minorBidi" w:eastAsiaTheme="minorEastAsia"/>
+                <w:color w:val="auto"/>
+                <w:kern w:val="0"/>
+                <w:sz w:val="18"/>
+                <w:szCs w:val="18"/>
+                <w:lang w:val="en-US" w:eastAsia="en-US" w:bidi="en-US"/>
+              </w:rPr>
             </w:pPr>
             <w:r>
-              <w:rPr/>
-              <w:t>Cartridge re-certification</w:t>
+              <w:rPr>
+                <w:rFonts w:eastAsia="" w:cs="" w:cstheme="minorBidi" w:eastAsiaTheme="minorEastAsia" w:ascii="Trebuchet MS" w:hAnsi="Trebuchet MS"/>
+                <w:color w:val="auto"/>
+                <w:kern w:val="0"/>
+                <w:sz w:val="18"/>
+                <w:szCs w:val="18"/>
+                <w:lang w:val="en-US" w:eastAsia="en-US" w:bidi="en-US"/>
+              </w:rPr>
+              <w:t>SitePref option to hide the VAT in the order summary</w:t>
             </w:r>
           </w:p>
         </w:tc>
@@ -18942,7 +19059,6 @@
   <w:p>
     <w:pPr>
       <w:pStyle w:val="Normal"/>
-      <w:pBdr/>
       <w:tabs>
         <w:tab w:val="center" w:pos="4680" w:leader="none"/>
         <w:tab w:val="right" w:pos="9360" w:leader="none"/>
@@ -18966,7 +19082,7 @@
     </w:r>
     <w:r>
       <w:rPr/>
-      <w:t>35</w:t>
+      <w:t>34</w:t>
     </w:r>
     <w:r>
       <w:rPr/>
@@ -18976,7 +19092,6 @@
   <w:p>
     <w:pPr>
       <w:pStyle w:val="Normal"/>
-      <w:pBdr/>
       <w:tabs>
         <w:tab w:val="center" w:pos="4680" w:leader="none"/>
         <w:tab w:val="right" w:pos="9360" w:leader="none"/>
@@ -19002,7 +19117,6 @@
   <w:p>
     <w:pPr>
       <w:pStyle w:val="Normal"/>
-      <w:pBdr/>
       <w:tabs>
         <w:tab w:val="center" w:pos="4680" w:leader="none"/>
         <w:tab w:val="right" w:pos="9360" w:leader="none"/>
@@ -19210,6 +19324,8 @@
       </w:pPr>
       <w:rPr>
         <w:rFonts w:ascii="Symbol" w:hAnsi="Symbol" w:cs="Symbol" w:hint="default"/>
+        <w:sz w:val="22"/>
+        <w:rFonts w:cs="Symbol"/>
       </w:rPr>
     </w:lvl>
     <w:lvl w:ilvl="1">
@@ -19235,6 +19351,7 @@
       </w:pPr>
       <w:rPr>
         <w:rFonts w:ascii="Wingdings" w:hAnsi="Wingdings" w:cs="Wingdings" w:hint="default"/>
+        <w:rFonts w:cs="Wingdings"/>
       </w:rPr>
     </w:lvl>
     <w:lvl w:ilvl="3">
@@ -19247,6 +19364,7 @@
       </w:pPr>
       <w:rPr>
         <w:rFonts w:ascii="Symbol" w:hAnsi="Symbol" w:cs="Symbol" w:hint="default"/>
+        <w:rFonts w:cs="Symbol"/>
       </w:rPr>
     </w:lvl>
     <w:lvl w:ilvl="4">
@@ -19272,6 +19390,7 @@
       </w:pPr>
       <w:rPr>
         <w:rFonts w:ascii="Wingdings" w:hAnsi="Wingdings" w:cs="Wingdings" w:hint="default"/>
+        <w:rFonts w:cs="Wingdings"/>
       </w:rPr>
     </w:lvl>
     <w:lvl w:ilvl="6">
@@ -19284,6 +19403,7 @@
       </w:pPr>
       <w:rPr>
         <w:rFonts w:ascii="Symbol" w:hAnsi="Symbol" w:cs="Symbol" w:hint="default"/>
+        <w:rFonts w:cs="Symbol"/>
       </w:rPr>
     </w:lvl>
     <w:lvl w:ilvl="7">
@@ -19309,6 +19429,7 @@
       </w:pPr>
       <w:rPr>
         <w:rFonts w:ascii="Wingdings" w:hAnsi="Wingdings" w:cs="Wingdings" w:hint="default"/>
+        <w:rFonts w:cs="Wingdings"/>
       </w:rPr>
     </w:lvl>
   </w:abstractNum>
@@ -19323,6 +19444,8 @@
       </w:pPr>
       <w:rPr>
         <w:rFonts w:ascii="Symbol" w:hAnsi="Symbol" w:cs="Symbol" w:hint="default"/>
+        <w:sz w:val="22"/>
+        <w:rFonts w:cs="Symbol"/>
       </w:rPr>
     </w:lvl>
     <w:lvl w:ilvl="1">
@@ -19348,6 +19471,7 @@
       </w:pPr>
       <w:rPr>
         <w:rFonts w:ascii="Wingdings" w:hAnsi="Wingdings" w:cs="Wingdings" w:hint="default"/>
+        <w:rFonts w:cs="Wingdings"/>
       </w:rPr>
     </w:lvl>
     <w:lvl w:ilvl="3">
@@ -19360,6 +19484,7 @@
       </w:pPr>
       <w:rPr>
         <w:rFonts w:ascii="Symbol" w:hAnsi="Symbol" w:cs="Symbol" w:hint="default"/>
+        <w:rFonts w:cs="Symbol"/>
       </w:rPr>
     </w:lvl>
     <w:lvl w:ilvl="4">
@@ -19385,6 +19510,7 @@
       </w:pPr>
       <w:rPr>
         <w:rFonts w:ascii="Wingdings" w:hAnsi="Wingdings" w:cs="Wingdings" w:hint="default"/>
+        <w:rFonts w:cs="Wingdings"/>
       </w:rPr>
     </w:lvl>
     <w:lvl w:ilvl="6">
@@ -19397,6 +19523,7 @@
       </w:pPr>
       <w:rPr>
         <w:rFonts w:ascii="Symbol" w:hAnsi="Symbol" w:cs="Symbol" w:hint="default"/>
+        <w:rFonts w:cs="Symbol"/>
       </w:rPr>
     </w:lvl>
     <w:lvl w:ilvl="7">
@@ -19422,6 +19549,7 @@
       </w:pPr>
       <w:rPr>
         <w:rFonts w:ascii="Wingdings" w:hAnsi="Wingdings" w:cs="Wingdings" w:hint="default"/>
+        <w:rFonts w:cs="Wingdings"/>
       </w:rPr>
     </w:lvl>
   </w:abstractNum>
@@ -19519,6 +19647,8 @@
       </w:pPr>
       <w:rPr>
         <w:rFonts w:ascii="Symbol" w:hAnsi="Symbol" w:cs="Symbol" w:hint="default"/>
+        <w:sz w:val="22"/>
+        <w:rFonts w:cs="Symbol"/>
       </w:rPr>
     </w:lvl>
     <w:lvl w:ilvl="1">
@@ -19545,6 +19675,7 @@
       </w:pPr>
       <w:rPr>
         <w:rFonts w:ascii="Wingdings" w:hAnsi="Wingdings" w:cs="Wingdings" w:hint="default"/>
+        <w:rFonts w:cs="Wingdings"/>
       </w:rPr>
     </w:lvl>
     <w:lvl w:ilvl="3">
@@ -19557,6 +19688,7 @@
       </w:pPr>
       <w:rPr>
         <w:rFonts w:ascii="Symbol" w:hAnsi="Symbol" w:cs="Symbol" w:hint="default"/>
+        <w:rFonts w:cs="Symbol"/>
       </w:rPr>
     </w:lvl>
     <w:lvl w:ilvl="4">
@@ -19582,6 +19714,7 @@
       </w:pPr>
       <w:rPr>
         <w:rFonts w:ascii="Wingdings" w:hAnsi="Wingdings" w:cs="Wingdings" w:hint="default"/>
+        <w:rFonts w:cs="Wingdings"/>
       </w:rPr>
     </w:lvl>
     <w:lvl w:ilvl="6">
@@ -19594,6 +19727,7 @@
       </w:pPr>
       <w:rPr>
         <w:rFonts w:ascii="Symbol" w:hAnsi="Symbol" w:cs="Symbol" w:hint="default"/>
+        <w:rFonts w:cs="Symbol"/>
       </w:rPr>
     </w:lvl>
     <w:lvl w:ilvl="7">
@@ -19619,6 +19753,7 @@
       </w:pPr>
       <w:rPr>
         <w:rFonts w:ascii="Wingdings" w:hAnsi="Wingdings" w:cs="Wingdings" w:hint="default"/>
+        <w:rFonts w:cs="Wingdings"/>
       </w:rPr>
     </w:lvl>
   </w:abstractNum>
@@ -19633,6 +19768,8 @@
       </w:pPr>
       <w:rPr>
         <w:rFonts w:ascii="Symbol" w:hAnsi="Symbol" w:cs="Symbol" w:hint="default"/>
+        <w:sz w:val="22"/>
+        <w:rFonts w:cs="Symbol"/>
       </w:rPr>
     </w:lvl>
     <w:lvl w:ilvl="1">
@@ -19659,6 +19796,7 @@
       </w:pPr>
       <w:rPr>
         <w:rFonts w:ascii="Wingdings" w:hAnsi="Wingdings" w:cs="Wingdings" w:hint="default"/>
+        <w:rFonts w:cs="Wingdings"/>
       </w:rPr>
     </w:lvl>
     <w:lvl w:ilvl="3">
@@ -19671,6 +19809,7 @@
       </w:pPr>
       <w:rPr>
         <w:rFonts w:ascii="Symbol" w:hAnsi="Symbol" w:cs="Symbol" w:hint="default"/>
+        <w:rFonts w:cs="Symbol"/>
       </w:rPr>
     </w:lvl>
     <w:lvl w:ilvl="4">
@@ -19696,6 +19835,7 @@
       </w:pPr>
       <w:rPr>
         <w:rFonts w:ascii="Wingdings" w:hAnsi="Wingdings" w:cs="Wingdings" w:hint="default"/>
+        <w:rFonts w:cs="Wingdings"/>
       </w:rPr>
     </w:lvl>
     <w:lvl w:ilvl="6">
@@ -19708,6 +19848,7 @@
       </w:pPr>
       <w:rPr>
         <w:rFonts w:ascii="Symbol" w:hAnsi="Symbol" w:cs="Symbol" w:hint="default"/>
+        <w:rFonts w:cs="Symbol"/>
       </w:rPr>
     </w:lvl>
     <w:lvl w:ilvl="7">
@@ -19733,6 +19874,7 @@
       </w:pPr>
       <w:rPr>
         <w:rFonts w:ascii="Wingdings" w:hAnsi="Wingdings" w:cs="Wingdings" w:hint="default"/>
+        <w:rFonts w:cs="Wingdings"/>
       </w:rPr>
     </w:lvl>
   </w:abstractNum>
@@ -19747,6 +19889,7 @@
       </w:pPr>
       <w:rPr>
         <w:rFonts w:ascii="Symbol" w:hAnsi="Symbol" w:cs="Symbol" w:hint="default"/>
+        <w:rFonts w:cs="Symbol"/>
       </w:rPr>
     </w:lvl>
     <w:lvl w:ilvl="1">
@@ -19773,6 +19916,7 @@
       </w:pPr>
       <w:rPr>
         <w:rFonts w:ascii="Wingdings" w:hAnsi="Wingdings" w:cs="Wingdings" w:hint="default"/>
+        <w:rFonts w:cs="Wingdings"/>
       </w:rPr>
     </w:lvl>
     <w:lvl w:ilvl="3">
@@ -19785,6 +19929,7 @@
       </w:pPr>
       <w:rPr>
         <w:rFonts w:ascii="Symbol" w:hAnsi="Symbol" w:cs="Symbol" w:hint="default"/>
+        <w:rFonts w:cs="Symbol"/>
       </w:rPr>
     </w:lvl>
     <w:lvl w:ilvl="4">
@@ -19810,6 +19955,7 @@
       </w:pPr>
       <w:rPr>
         <w:rFonts w:ascii="Wingdings" w:hAnsi="Wingdings" w:cs="Wingdings" w:hint="default"/>
+        <w:rFonts w:cs="Wingdings"/>
       </w:rPr>
     </w:lvl>
     <w:lvl w:ilvl="6">
@@ -19822,6 +19968,7 @@
       </w:pPr>
       <w:rPr>
         <w:rFonts w:ascii="Symbol" w:hAnsi="Symbol" w:cs="Symbol" w:hint="default"/>
+        <w:rFonts w:cs="Symbol"/>
       </w:rPr>
     </w:lvl>
     <w:lvl w:ilvl="7">
@@ -19847,6 +19994,7 @@
       </w:pPr>
       <w:rPr>
         <w:rFonts w:ascii="Wingdings" w:hAnsi="Wingdings" w:cs="Wingdings" w:hint="default"/>
+        <w:rFonts w:cs="Wingdings"/>
       </w:rPr>
     </w:lvl>
   </w:abstractNum>
@@ -19861,6 +20009,8 @@
       </w:pPr>
       <w:rPr>
         <w:rFonts w:ascii="Symbol" w:hAnsi="Symbol" w:cs="Symbol" w:hint="default"/>
+        <w:sz w:val="22"/>
+        <w:rFonts w:cs="Symbol"/>
       </w:rPr>
     </w:lvl>
     <w:lvl w:ilvl="1">
@@ -19886,6 +20036,7 @@
       </w:pPr>
       <w:rPr>
         <w:rFonts w:ascii="Wingdings" w:hAnsi="Wingdings" w:cs="Wingdings" w:hint="default"/>
+        <w:rFonts w:cs="Wingdings"/>
       </w:rPr>
     </w:lvl>
     <w:lvl w:ilvl="3">
@@ -19898,6 +20049,7 @@
       </w:pPr>
       <w:rPr>
         <w:rFonts w:ascii="Symbol" w:hAnsi="Symbol" w:cs="Symbol" w:hint="default"/>
+        <w:rFonts w:cs="Symbol"/>
       </w:rPr>
     </w:lvl>
     <w:lvl w:ilvl="4">
@@ -19923,6 +20075,7 @@
       </w:pPr>
       <w:rPr>
         <w:rFonts w:ascii="Wingdings" w:hAnsi="Wingdings" w:cs="Wingdings" w:hint="default"/>
+        <w:rFonts w:cs="Wingdings"/>
       </w:rPr>
     </w:lvl>
     <w:lvl w:ilvl="6">
@@ -19935,6 +20088,7 @@
       </w:pPr>
       <w:rPr>
         <w:rFonts w:ascii="Symbol" w:hAnsi="Symbol" w:cs="Symbol" w:hint="default"/>
+        <w:rFonts w:cs="Symbol"/>
       </w:rPr>
     </w:lvl>
     <w:lvl w:ilvl="7">
@@ -19960,6 +20114,7 @@
       </w:pPr>
       <w:rPr>
         <w:rFonts w:ascii="Wingdings" w:hAnsi="Wingdings" w:cs="Wingdings" w:hint="default"/>
+        <w:rFonts w:cs="Wingdings"/>
       </w:rPr>
     </w:lvl>
   </w:abstractNum>
@@ -20939,6 +21094,453 @@
     <w:qFormat/>
     <w:rPr/>
   </w:style>
+  <w:style w:type="character" w:styleId="ListLabel26">
+    <w:name w:val="ListLabel 26"/>
+    <w:qFormat/>
+    <w:rPr>
+      <w:rFonts w:cs="Symbol"/>
+      <w:sz w:val="22"/>
+    </w:rPr>
+  </w:style>
+  <w:style w:type="character" w:styleId="ListLabel27">
+    <w:name w:val="ListLabel 27"/>
+    <w:qFormat/>
+    <w:rPr>
+      <w:rFonts w:cs="Courier New"/>
+    </w:rPr>
+  </w:style>
+  <w:style w:type="character" w:styleId="ListLabel28">
+    <w:name w:val="ListLabel 28"/>
+    <w:qFormat/>
+    <w:rPr>
+      <w:rFonts w:cs="Wingdings"/>
+    </w:rPr>
+  </w:style>
+  <w:style w:type="character" w:styleId="ListLabel29">
+    <w:name w:val="ListLabel 29"/>
+    <w:qFormat/>
+    <w:rPr>
+      <w:rFonts w:cs="Symbol"/>
+    </w:rPr>
+  </w:style>
+  <w:style w:type="character" w:styleId="ListLabel30">
+    <w:name w:val="ListLabel 30"/>
+    <w:qFormat/>
+    <w:rPr>
+      <w:rFonts w:cs="Courier New"/>
+    </w:rPr>
+  </w:style>
+  <w:style w:type="character" w:styleId="ListLabel31">
+    <w:name w:val="ListLabel 31"/>
+    <w:qFormat/>
+    <w:rPr>
+      <w:rFonts w:cs="Wingdings"/>
+    </w:rPr>
+  </w:style>
+  <w:style w:type="character" w:styleId="ListLabel32">
+    <w:name w:val="ListLabel 32"/>
+    <w:qFormat/>
+    <w:rPr>
+      <w:rFonts w:cs="Symbol"/>
+    </w:rPr>
+  </w:style>
+  <w:style w:type="character" w:styleId="ListLabel33">
+    <w:name w:val="ListLabel 33"/>
+    <w:qFormat/>
+    <w:rPr>
+      <w:rFonts w:cs="Courier New"/>
+    </w:rPr>
+  </w:style>
+  <w:style w:type="character" w:styleId="ListLabel34">
+    <w:name w:val="ListLabel 34"/>
+    <w:qFormat/>
+    <w:rPr>
+      <w:rFonts w:cs="Wingdings"/>
+    </w:rPr>
+  </w:style>
+  <w:style w:type="character" w:styleId="ListLabel35">
+    <w:name w:val="ListLabel 35"/>
+    <w:qFormat/>
+    <w:rPr>
+      <w:rFonts w:cs="Symbol"/>
+      <w:sz w:val="22"/>
+    </w:rPr>
+  </w:style>
+  <w:style w:type="character" w:styleId="ListLabel36">
+    <w:name w:val="ListLabel 36"/>
+    <w:qFormat/>
+    <w:rPr>
+      <w:rFonts w:cs="Courier New"/>
+    </w:rPr>
+  </w:style>
+  <w:style w:type="character" w:styleId="ListLabel37">
+    <w:name w:val="ListLabel 37"/>
+    <w:qFormat/>
+    <w:rPr>
+      <w:rFonts w:cs="Wingdings"/>
+    </w:rPr>
+  </w:style>
+  <w:style w:type="character" w:styleId="ListLabel38">
+    <w:name w:val="ListLabel 38"/>
+    <w:qFormat/>
+    <w:rPr>
+      <w:rFonts w:cs="Symbol"/>
+    </w:rPr>
+  </w:style>
+  <w:style w:type="character" w:styleId="ListLabel39">
+    <w:name w:val="ListLabel 39"/>
+    <w:qFormat/>
+    <w:rPr>
+      <w:rFonts w:cs="Courier New"/>
+    </w:rPr>
+  </w:style>
+  <w:style w:type="character" w:styleId="ListLabel40">
+    <w:name w:val="ListLabel 40"/>
+    <w:qFormat/>
+    <w:rPr>
+      <w:rFonts w:cs="Wingdings"/>
+    </w:rPr>
+  </w:style>
+  <w:style w:type="character" w:styleId="ListLabel41">
+    <w:name w:val="ListLabel 41"/>
+    <w:qFormat/>
+    <w:rPr>
+      <w:rFonts w:cs="Symbol"/>
+    </w:rPr>
+  </w:style>
+  <w:style w:type="character" w:styleId="ListLabel42">
+    <w:name w:val="ListLabel 42"/>
+    <w:qFormat/>
+    <w:rPr>
+      <w:rFonts w:cs="Courier New"/>
+    </w:rPr>
+  </w:style>
+  <w:style w:type="character" w:styleId="ListLabel43">
+    <w:name w:val="ListLabel 43"/>
+    <w:qFormat/>
+    <w:rPr>
+      <w:rFonts w:cs="Wingdings"/>
+    </w:rPr>
+  </w:style>
+  <w:style w:type="character" w:styleId="ListLabel44">
+    <w:name w:val="ListLabel 44"/>
+    <w:qFormat/>
+    <w:rPr>
+      <w:rFonts w:cs="Symbol"/>
+      <w:sz w:val="22"/>
+    </w:rPr>
+  </w:style>
+  <w:style w:type="character" w:styleId="ListLabel45">
+    <w:name w:val="ListLabel 45"/>
+    <w:qFormat/>
+    <w:rPr>
+      <w:rFonts w:cs="Courier New"/>
+      <w:sz w:val="22"/>
+    </w:rPr>
+  </w:style>
+  <w:style w:type="character" w:styleId="ListLabel46">
+    <w:name w:val="ListLabel 46"/>
+    <w:qFormat/>
+    <w:rPr>
+      <w:rFonts w:cs="Wingdings"/>
+    </w:rPr>
+  </w:style>
+  <w:style w:type="character" w:styleId="ListLabel47">
+    <w:name w:val="ListLabel 47"/>
+    <w:qFormat/>
+    <w:rPr>
+      <w:rFonts w:cs="Symbol"/>
+    </w:rPr>
+  </w:style>
+  <w:style w:type="character" w:styleId="ListLabel48">
+    <w:name w:val="ListLabel 48"/>
+    <w:qFormat/>
+    <w:rPr>
+      <w:rFonts w:cs="Courier New"/>
+    </w:rPr>
+  </w:style>
+  <w:style w:type="character" w:styleId="ListLabel49">
+    <w:name w:val="ListLabel 49"/>
+    <w:qFormat/>
+    <w:rPr>
+      <w:rFonts w:cs="Wingdings"/>
+    </w:rPr>
+  </w:style>
+  <w:style w:type="character" w:styleId="ListLabel50">
+    <w:name w:val="ListLabel 50"/>
+    <w:qFormat/>
+    <w:rPr>
+      <w:rFonts w:cs="Symbol"/>
+    </w:rPr>
+  </w:style>
+  <w:style w:type="character" w:styleId="ListLabel51">
+    <w:name w:val="ListLabel 51"/>
+    <w:qFormat/>
+    <w:rPr>
+      <w:rFonts w:cs="Courier New"/>
+    </w:rPr>
+  </w:style>
+  <w:style w:type="character" w:styleId="ListLabel52">
+    <w:name w:val="ListLabel 52"/>
+    <w:qFormat/>
+    <w:rPr>
+      <w:rFonts w:cs="Wingdings"/>
+    </w:rPr>
+  </w:style>
+  <w:style w:type="character" w:styleId="ListLabel53">
+    <w:name w:val="ListLabel 53"/>
+    <w:qFormat/>
+    <w:rPr>
+      <w:rFonts w:cs="Symbol"/>
+      <w:sz w:val="22"/>
+    </w:rPr>
+  </w:style>
+  <w:style w:type="character" w:styleId="ListLabel54">
+    <w:name w:val="ListLabel 54"/>
+    <w:qFormat/>
+    <w:rPr>
+      <w:rFonts w:cs="Courier New"/>
+      <w:sz w:val="22"/>
+    </w:rPr>
+  </w:style>
+  <w:style w:type="character" w:styleId="ListLabel55">
+    <w:name w:val="ListLabel 55"/>
+    <w:qFormat/>
+    <w:rPr>
+      <w:rFonts w:cs="Wingdings"/>
+    </w:rPr>
+  </w:style>
+  <w:style w:type="character" w:styleId="ListLabel56">
+    <w:name w:val="ListLabel 56"/>
+    <w:qFormat/>
+    <w:rPr>
+      <w:rFonts w:cs="Symbol"/>
+    </w:rPr>
+  </w:style>
+  <w:style w:type="character" w:styleId="ListLabel57">
+    <w:name w:val="ListLabel 57"/>
+    <w:qFormat/>
+    <w:rPr>
+      <w:rFonts w:cs="Courier New"/>
+    </w:rPr>
+  </w:style>
+  <w:style w:type="character" w:styleId="ListLabel58">
+    <w:name w:val="ListLabel 58"/>
+    <w:qFormat/>
+    <w:rPr>
+      <w:rFonts w:cs="Wingdings"/>
+    </w:rPr>
+  </w:style>
+  <w:style w:type="character" w:styleId="ListLabel59">
+    <w:name w:val="ListLabel 59"/>
+    <w:qFormat/>
+    <w:rPr>
+      <w:rFonts w:cs="Symbol"/>
+    </w:rPr>
+  </w:style>
+  <w:style w:type="character" w:styleId="ListLabel60">
+    <w:name w:val="ListLabel 60"/>
+    <w:qFormat/>
+    <w:rPr>
+      <w:rFonts w:cs="Courier New"/>
+    </w:rPr>
+  </w:style>
+  <w:style w:type="character" w:styleId="ListLabel61">
+    <w:name w:val="ListLabel 61"/>
+    <w:qFormat/>
+    <w:rPr>
+      <w:rFonts w:cs="Wingdings"/>
+    </w:rPr>
+  </w:style>
+  <w:style w:type="character" w:styleId="ListLabel62">
+    <w:name w:val="ListLabel 62"/>
+    <w:qFormat/>
+    <w:rPr>
+      <w:rFonts w:cs="Symbol"/>
+    </w:rPr>
+  </w:style>
+  <w:style w:type="character" w:styleId="ListLabel63">
+    <w:name w:val="ListLabel 63"/>
+    <w:qFormat/>
+    <w:rPr>
+      <w:rFonts w:cs="Courier New"/>
+      <w:sz w:val="22"/>
+    </w:rPr>
+  </w:style>
+  <w:style w:type="character" w:styleId="ListLabel64">
+    <w:name w:val="ListLabel 64"/>
+    <w:qFormat/>
+    <w:rPr>
+      <w:rFonts w:cs="Wingdings"/>
+    </w:rPr>
+  </w:style>
+  <w:style w:type="character" w:styleId="ListLabel65">
+    <w:name w:val="ListLabel 65"/>
+    <w:qFormat/>
+    <w:rPr>
+      <w:rFonts w:cs="Symbol"/>
+    </w:rPr>
+  </w:style>
+  <w:style w:type="character" w:styleId="ListLabel66">
+    <w:name w:val="ListLabel 66"/>
+    <w:qFormat/>
+    <w:rPr>
+      <w:rFonts w:cs="Courier New"/>
+    </w:rPr>
+  </w:style>
+  <w:style w:type="character" w:styleId="ListLabel67">
+    <w:name w:val="ListLabel 67"/>
+    <w:qFormat/>
+    <w:rPr>
+      <w:rFonts w:cs="Wingdings"/>
+    </w:rPr>
+  </w:style>
+  <w:style w:type="character" w:styleId="ListLabel68">
+    <w:name w:val="ListLabel 68"/>
+    <w:qFormat/>
+    <w:rPr>
+      <w:rFonts w:cs="Symbol"/>
+    </w:rPr>
+  </w:style>
+  <w:style w:type="character" w:styleId="ListLabel69">
+    <w:name w:val="ListLabel 69"/>
+    <w:qFormat/>
+    <w:rPr>
+      <w:rFonts w:cs="Courier New"/>
+    </w:rPr>
+  </w:style>
+  <w:style w:type="character" w:styleId="ListLabel70">
+    <w:name w:val="ListLabel 70"/>
+    <w:qFormat/>
+    <w:rPr>
+      <w:rFonts w:cs="Wingdings"/>
+    </w:rPr>
+  </w:style>
+  <w:style w:type="character" w:styleId="ListLabel71">
+    <w:name w:val="ListLabel 71"/>
+    <w:qFormat/>
+    <w:rPr>
+      <w:rFonts w:cs="Symbol"/>
+      <w:sz w:val="22"/>
+    </w:rPr>
+  </w:style>
+  <w:style w:type="character" w:styleId="ListLabel72">
+    <w:name w:val="ListLabel 72"/>
+    <w:qFormat/>
+    <w:rPr>
+      <w:rFonts w:cs="Courier New"/>
+    </w:rPr>
+  </w:style>
+  <w:style w:type="character" w:styleId="ListLabel73">
+    <w:name w:val="ListLabel 73"/>
+    <w:qFormat/>
+    <w:rPr>
+      <w:rFonts w:cs="Wingdings"/>
+    </w:rPr>
+  </w:style>
+  <w:style w:type="character" w:styleId="ListLabel74">
+    <w:name w:val="ListLabel 74"/>
+    <w:qFormat/>
+    <w:rPr>
+      <w:rFonts w:cs="Symbol"/>
+    </w:rPr>
+  </w:style>
+  <w:style w:type="character" w:styleId="ListLabel75">
+    <w:name w:val="ListLabel 75"/>
+    <w:qFormat/>
+    <w:rPr>
+      <w:rFonts w:cs="Courier New"/>
+    </w:rPr>
+  </w:style>
+  <w:style w:type="character" w:styleId="ListLabel76">
+    <w:name w:val="ListLabel 76"/>
+    <w:qFormat/>
+    <w:rPr>
+      <w:rFonts w:cs="Wingdings"/>
+    </w:rPr>
+  </w:style>
+  <w:style w:type="character" w:styleId="ListLabel77">
+    <w:name w:val="ListLabel 77"/>
+    <w:qFormat/>
+    <w:rPr>
+      <w:rFonts w:cs="Symbol"/>
+    </w:rPr>
+  </w:style>
+  <w:style w:type="character" w:styleId="ListLabel78">
+    <w:name w:val="ListLabel 78"/>
+    <w:qFormat/>
+    <w:rPr>
+      <w:rFonts w:cs="Courier New"/>
+    </w:rPr>
+  </w:style>
+  <w:style w:type="character" w:styleId="ListLabel79">
+    <w:name w:val="ListLabel 79"/>
+    <w:qFormat/>
+    <w:rPr>
+      <w:rFonts w:cs="Wingdings"/>
+    </w:rPr>
+  </w:style>
+  <w:style w:type="character" w:styleId="ListLabel80">
+    <w:name w:val="ListLabel 80"/>
+    <w:qFormat/>
+    <w:rPr>
+      <w:sz w:val="22"/>
+      <w:szCs w:val="22"/>
+    </w:rPr>
+  </w:style>
+  <w:style w:type="character" w:styleId="ListLabel81">
+    <w:name w:val="ListLabel 81"/>
+    <w:qFormat/>
+    <w:rPr>
+      <w:rFonts w:eastAsia="Times New Roman" w:cs="Times New Roman"/>
+      <w:color w:val="0000FF"/>
+      <w:sz w:val="22"/>
+      <w:szCs w:val="22"/>
+      <w:u w:val="single"/>
+      <w:lang w:eastAsia="bg-BG"/>
+    </w:rPr>
+  </w:style>
+  <w:style w:type="character" w:styleId="ListLabel82">
+    <w:name w:val="ListLabel 82"/>
+    <w:qFormat/>
+    <w:rPr>
+      <w:rFonts w:ascii="Trebuchet MS" w:hAnsi="Trebuchet MS" w:eastAsia="MS Mincho" w:cs="Times New Roman"/>
+      <w:color w:val="0000FF"/>
+      <w:u w:val="single"/>
+      <w:lang w:bidi="en-US"/>
+    </w:rPr>
+  </w:style>
+  <w:style w:type="character" w:styleId="ListLabel83">
+    <w:name w:val="ListLabel 83"/>
+    <w:qFormat/>
+    <w:rPr>
+      <w:rFonts w:ascii="Calibri" w:hAnsi="Calibri" w:asciiTheme="minorHAnsi" w:hAnsiTheme="minorHAnsi"/>
+      <w:sz w:val="22"/>
+      <w:szCs w:val="22"/>
+      <w:lang w:eastAsia="de-DE"/>
+    </w:rPr>
+  </w:style>
+  <w:style w:type="character" w:styleId="ListLabel84">
+    <w:name w:val="ListLabel 84"/>
+    <w:qFormat/>
+    <w:rPr>
+      <w:rFonts w:ascii="Calibri" w:hAnsi="Calibri" w:cs="Calibri" w:asciiTheme="minorHAnsi" w:cstheme="minorHAnsi" w:hAnsiTheme="minorHAnsi"/>
+    </w:rPr>
+  </w:style>
+  <w:style w:type="character" w:styleId="ListLabel85">
+    <w:name w:val="ListLabel 85"/>
+    <w:qFormat/>
+    <w:rPr>
+      <w:iCs/>
+      <w:sz w:val="22"/>
+      <w:szCs w:val="22"/>
+    </w:rPr>
+  </w:style>
+  <w:style w:type="character" w:styleId="ListLabel86">
+    <w:name w:val="ListLabel 86"/>
+    <w:qFormat/>
+    <w:rPr/>
+  </w:style>
   <w:style w:type="paragraph" w:styleId="Heading">
     <w:name w:val="Heading"/>
     <w:basedOn w:val="Normal"/>
@@ -21244,12 +21846,12 @@
       <w:jc w:val="left"/>
     </w:pPr>
     <w:rPr>
-      <w:rFonts w:eastAsia="" w:eastAsiaTheme="minorEastAsia" w:ascii="Calibri" w:hAnsi="Calibri" w:cs="Calibri"/>
+      <w:rFonts w:ascii="Calibri" w:hAnsi="Calibri" w:eastAsia="" w:cs="Calibri" w:eastAsiaTheme="minorEastAsia"/>
       <w:color w:val="auto"/>
       <w:kern w:val="0"/>
       <w:sz w:val="22"/>
       <w:szCs w:val="22"/>
-      <w:lang w:eastAsia="zh-CN" w:val="en-US" w:bidi="ar-SA"/>
+      <w:lang w:val="en-US" w:eastAsia="zh-CN" w:bidi="ar-SA"/>
     </w:rPr>
   </w:style>
   <w:style w:type="paragraph" w:styleId="Subtitle">

</xml_diff>